<commit_message>
update heuristic analysis, double check more intensive tournament results
</commit_message>
<xml_diff>
--- a/heuristic_analysis.docx
+++ b/heuristic_analysis.docx
@@ -11,11 +11,7 @@
       </w:pPr>
       <w:r>
         <w:rPr/>
-        <w:t>H</w:t>
-      </w:r>
-      <w:r>
-        <w:rPr/>
-        <w:t>euristic analysis</w:t>
+        <w:t>Heuristic analysis</w:t>
       </w:r>
     </w:p>
     <w:p>
@@ -33,14 +29,13 @@
         <w:pStyle w:val="TextBody"/>
         <w:rPr/>
       </w:pPr>
-      <w:r/>
       <w:r>
         <w:rPr/>
         <w:drawing>
           <wp:inline distT="0" distB="0" distL="0" distR="0">
             <wp:extent cx="5760085" cy="3239770"/>
             <wp:effectExtent l="0" t="0" r="0" b="0"/>
-            <wp:docPr id="1" name="Object1"/>
+            <wp:docPr id="1" name=""/>
             <wp:cNvGraphicFramePr/>
             <a:graphic xmlns:a="http://schemas.openxmlformats.org/drawingml/2006/main">
               <a:graphicData uri="http://schemas.openxmlformats.org/drawingml/2006/chart">
@@ -49,7 +44,6 @@
             </a:graphic>
           </wp:inline>
         </w:drawing>
-        <w:t>There were 3 evaluation functions that were implemented, each of those was tested in a tournament and their winning rate was measured when playing against agents with predefined basic evaluation functions.</w:t>
       </w:r>
     </w:p>
     <w:p>
@@ -57,14 +51,23 @@
         <w:pStyle w:val="TextBody"/>
         <w:rPr/>
       </w:pPr>
-      <w:r/>
+      <w:r>
+        <w:rPr/>
+        <w:t>There were 3 evaluation functions that were implemented, each of those was tested in a tournament and their winning rate was measured when playing against agents with predefined basic evaluation functions.</w:t>
+      </w:r>
+    </w:p>
+    <w:p>
+      <w:pPr>
+        <w:pStyle w:val="TextBody"/>
+        <w:rPr/>
+      </w:pPr>
       <w:r>
         <w:rPr/>
         <w:drawing>
           <wp:inline distT="0" distB="0" distL="0" distR="0">
             <wp:extent cx="5760085" cy="1737995"/>
             <wp:effectExtent l="0" t="0" r="0" b="0"/>
-            <wp:docPr id="2" name="Object2"/>
+            <wp:docPr id="2" name=""/>
             <wp:cNvGraphicFramePr/>
             <a:graphic xmlns:a="http://schemas.openxmlformats.org/drawingml/2006/main">
               <a:graphicData uri="http://schemas.openxmlformats.org/drawingml/2006/chart">
@@ -73,44 +76,6 @@
             </a:graphic>
           </wp:inline>
         </w:drawing>
-        <w:t xml:space="preserve">Strongest </w:t>
-      </w:r>
-      <w:bookmarkStart w:id="0" w:name="__DdeLink__7_892657961"/>
-      <w:r>
-        <w:rPr>
-          <w:b/>
-          <w:bCs/>
-        </w:rPr>
-        <w:t>AB_Custom</w:t>
-      </w:r>
-      <w:r>
-        <w:rPr/>
-        <w:t xml:space="preserve"> heuristic</w:t>
-      </w:r>
-      <w:bookmarkEnd w:id="0"/>
-      <w:r>
-        <w:rPr/>
-        <w:t xml:space="preserve"> </w:t>
-      </w:r>
-      <w:r>
-        <w:rPr/>
-        <w:t>(win rate 74.30%)</w:t>
-      </w:r>
-      <w:r>
-        <w:rPr/>
-        <w:t xml:space="preserve"> was implemented by counting difference between own and opponent moves and difference of center position score (in first part of the game), and added attack score which was more of experiment and needs tuning to achieve any desirable effect. Move count was used not only from existing level of the game but </w:t>
-      </w:r>
-      <w:r>
-        <w:rPr/>
-        <w:t>f</w:t>
-      </w:r>
-      <w:r>
-        <w:rPr/>
-        <w:t xml:space="preserve">rom one ply deep as well, this seemed to increase wining rate, mostly because </w:t>
-      </w:r>
-      <w:r>
-        <w:rPr/>
-        <w:t>choice was backed up with higher trust that move is going to succeed. Center position score was necessary to make sure agent tries to stay there to increase its move choices later in the game, this was measured and its impact was reduced as game moved forward. Last attack move was added to award agent when it captures positions where opponent can move, but real value of its implementation should be measured separately and currently its influence is small.</w:t>
       </w:r>
     </w:p>
     <w:p>
@@ -119,6 +84,11 @@
         <w:rPr/>
       </w:pPr>
       <w:r>
+        <w:rPr/>
+        <w:t xml:space="preserve">Strongest </w:t>
+      </w:r>
+      <w:bookmarkStart w:id="0" w:name="__DdeLink__7_892657961"/>
+      <w:r>
         <w:rPr>
           <w:b/>
           <w:bCs/>
@@ -127,11 +97,39 @@
       </w:r>
       <w:r>
         <w:rPr/>
-        <w:t xml:space="preserve"> heuristic </w:t>
-      </w:r>
-      <w:r>
-        <w:rPr/>
-        <w:t>function was storing position scores in a basic hash table although its impact on alpha beta pruning was not measured.</w:t>
+        <w:t xml:space="preserve"> heuristic</w:t>
+      </w:r>
+      <w:bookmarkEnd w:id="0"/>
+      <w:r>
+        <w:rPr/>
+        <w:t xml:space="preserve"> (</w:t>
+      </w:r>
+      <w:bookmarkStart w:id="1" w:name="__DdeLink__40_1931172559"/>
+      <w:r>
+        <w:rPr/>
+        <w:t>win rate 74.30%</w:t>
+      </w:r>
+      <w:bookmarkEnd w:id="1"/>
+      <w:r>
+        <w:rPr/>
+        <w:t>) was implemented by counting difference between own and opponent moves and difference of center position score (in first part of the game), and added attack score which was more of experiment and needs tuning to achieve any desirable effect. Move count was used not only from existing level of the game but from one ply deep as well, this seemed to increase wining rate, mostly because choice was backed up with higher trust that move is going to succeed. Center position score was necessary to make sure agent tries to stay there to increase its move choices later in the game, this was measured and its impact was reduced as game moved forward. Last attack move was added to award agent when it captures positions where opponent can move, but real value of its implementation should be measured separately and currently its influence is small.</w:t>
+      </w:r>
+    </w:p>
+    <w:p>
+      <w:pPr>
+        <w:pStyle w:val="TextBody"/>
+        <w:rPr/>
+      </w:pPr>
+      <w:r>
+        <w:rPr>
+          <w:b/>
+          <w:bCs/>
+        </w:rPr>
+        <w:t>AB_Custom</w:t>
+      </w:r>
+      <w:r>
+        <w:rPr/>
+        <w:t xml:space="preserve"> heuristic function was storing position scores in a basic hash table although its impact on alpha beta pruning was not measured.</w:t>
       </w:r>
     </w:p>
     <w:p>
@@ -178,6 +176,118 @@
           <w:bCs w:val="false"/>
         </w:rPr>
         <w:t xml:space="preserve"> (61.4%) which measured difference between players distance to center, but its weakest part was the fact that in the end of the game center position does not give much value as most of the board is used already.</w:t>
+      </w:r>
+    </w:p>
+    <w:p>
+      <w:pPr>
+        <w:pStyle w:val="TextBody"/>
+        <w:spacing w:before="0" w:after="140"/>
+        <w:rPr/>
+      </w:pPr>
+      <w:r>
+        <w:rPr>
+          <w:b w:val="false"/>
+          <w:bCs w:val="false"/>
+        </w:rPr>
+        <w:t xml:space="preserve">I would recommend choosing </w:t>
+      </w:r>
+      <w:r>
+        <w:rPr>
+          <w:b/>
+          <w:bCs/>
+        </w:rPr>
+        <w:t xml:space="preserve">AB_Custom </w:t>
+      </w:r>
+      <w:r>
+        <w:rPr>
+          <w:b w:val="false"/>
+          <w:bCs w:val="false"/>
+        </w:rPr>
+        <w:t xml:space="preserve">heuristic as it performed better </w:t>
+      </w:r>
+      <w:r>
+        <w:rPr>
+          <w:b w:val="false"/>
+          <w:bCs w:val="false"/>
+        </w:rPr>
+        <w:t>with win rate 74.30%</w:t>
+      </w:r>
+      <w:r>
+        <w:rPr>
+          <w:b w:val="false"/>
+          <w:bCs w:val="false"/>
+        </w:rPr>
+        <w:t xml:space="preserve">(marginally better than </w:t>
+      </w:r>
+      <w:r>
+        <w:rPr>
+          <w:b/>
+          <w:bCs/>
+        </w:rPr>
+        <w:t>AB_Custom_3</w:t>
+      </w:r>
+      <w:r>
+        <w:rPr>
+          <w:b w:val="false"/>
+          <w:bCs w:val="false"/>
+        </w:rPr>
+        <w:t>), its computational intensity was</w:t>
+      </w:r>
+      <w:r>
+        <w:rPr>
+          <w:b w:val="false"/>
+          <w:bCs w:val="false"/>
+        </w:rPr>
+        <w:t xml:space="preserve"> </w:t>
+      </w:r>
+      <w:r>
+        <w:rPr>
+          <w:b w:val="false"/>
+          <w:bCs w:val="false"/>
+        </w:rPr>
+        <w:t xml:space="preserve">reduced as hashtable was used to store computed values </w:t>
+      </w:r>
+      <w:r>
+        <w:rPr>
+          <w:b w:val="false"/>
+          <w:bCs w:val="false"/>
+        </w:rPr>
+        <w:t>and most of the calculations were retrieved from it when using iterative deepening</w:t>
+      </w:r>
+      <w:r>
+        <w:rPr>
+          <w:b w:val="false"/>
+          <w:bCs w:val="false"/>
+        </w:rPr>
+        <w:t xml:space="preserve">. </w:t>
+      </w:r>
+      <w:r>
+        <w:rPr>
+          <w:b w:val="false"/>
+          <w:bCs w:val="false"/>
+        </w:rPr>
+        <w:t xml:space="preserve">In addition to that </w:t>
+      </w:r>
+      <w:r>
+        <w:rPr>
+          <w:b/>
+          <w:bCs/>
+        </w:rPr>
+        <w:t>AB_Custom</w:t>
+      </w:r>
+      <w:r>
+        <w:rPr>
+          <w:b w:val="false"/>
+          <w:bCs w:val="false"/>
+        </w:rPr>
+        <w:t xml:space="preserve"> </w:t>
+      </w:r>
+      <w:r>
+        <w:rPr>
+          <w:b w:val="false"/>
+          <w:bCs w:val="false"/>
+        </w:rPr>
+        <w:t>is weighing scores and gives more weight for active player versus opponent, for example when available moves are counted, their value is reduced to 50% for active player and to 40% for inactive, this indicates to agent that it is more important to look into active player position rather opponent.</w:t>
       </w:r>
     </w:p>
     <w:sectPr>
@@ -187,6 +297,7 @@
       <w:pgNumType w:fmt="decimal"/>
       <w:formProt w:val="false"/>
       <w:textDirection w:val="lrTb"/>
+      <w:docGrid w:type="default" w:linePitch="240" w:charSpace="4294961151"/>
     </w:sectPr>
   </w:body>
 </w:document>
@@ -198,15 +309,12 @@
     <w:rPrDefault>
       <w:rPr>
         <w:rFonts w:ascii="Liberation Serif" w:hAnsi="Liberation Serif" w:eastAsia="Arial Unicode MS" w:cs="Arial Unicode MS"/>
-        <w:sz w:val="24"/>
         <w:szCs w:val="24"/>
         <w:lang w:val="en-IE" w:eastAsia="zh-CN" w:bidi="hi-IN"/>
       </w:rPr>
     </w:rPrDefault>
     <w:pPrDefault>
-      <w:pPr>
-        <w:widowControl/>
-      </w:pPr>
+      <w:pPr/>
     </w:pPrDefault>
   </w:docDefaults>
   <w:style w:type="paragraph" w:styleId="Normal">
@@ -214,10 +322,12 @@
     <w:qFormat/>
     <w:pPr>
       <w:widowControl/>
+      <w:bidi w:val="0"/>
+      <w:jc w:val="left"/>
     </w:pPr>
     <w:rPr>
       <w:rFonts w:ascii="Liberation Serif" w:hAnsi="Liberation Serif" w:eastAsia="Arial Unicode MS" w:cs="Arial Unicode MS"/>
-      <w:color w:val="auto"/>
+      <w:color w:val="00000A"/>
       <w:sz w:val="24"/>
       <w:szCs w:val="24"/>
       <w:lang w:val="en-IE" w:eastAsia="zh-CN" w:bidi="hi-IN"/>
@@ -279,7 +389,6 @@
   <w:style w:type="paragraph" w:styleId="Title">
     <w:name w:val="Title"/>
     <w:basedOn w:val="Heading"/>
-    <w:next w:val="TextBody"/>
     <w:qFormat/>
     <w:pPr>
       <w:jc w:val="center"/>
@@ -377,6 +486,7 @@
             </c:spPr>
           </c:marker>
           <c:dLbls>
+            <c:dLblPos val="r"/>
             <c:showLegendKey val="0"/>
             <c:showVal val="0"/>
             <c:showCatName val="0"/>
@@ -480,6 +590,7 @@
             </c:spPr>
           </c:marker>
           <c:dLbls>
+            <c:dLblPos val="r"/>
             <c:showLegendKey val="0"/>
             <c:showVal val="0"/>
             <c:showCatName val="0"/>
@@ -583,6 +694,7 @@
             </c:spPr>
           </c:marker>
           <c:dLbls>
+            <c:dLblPos val="r"/>
             <c:showLegendKey val="0"/>
             <c:showVal val="0"/>
             <c:showCatName val="0"/>
@@ -686,6 +798,7 @@
             </c:spPr>
           </c:marker>
           <c:dLbls>
+            <c:dLblPos val="r"/>
             <c:showLegendKey val="0"/>
             <c:showVal val="0"/>
             <c:showCatName val="0"/>
@@ -762,11 +875,11 @@
           </c:spPr>
         </c:hiLowLines>
         <c:marker val="1"/>
-        <c:axId val="14018080"/>
-        <c:axId val="74597930"/>
+        <c:axId val="86943136"/>
+        <c:axId val="26816833"/>
       </c:lineChart>
       <c:catAx>
-        <c:axId val="14018080"/>
+        <c:axId val="86943136"/>
         <c:scaling>
           <c:orientation val="minMax"/>
         </c:scaling>
@@ -810,7 +923,7 @@
           </c:tx>
           <c:overlay val="0"/>
         </c:title>
-        <c:numFmt formatCode="General" sourceLinked="0"/>
+        <c:numFmt formatCode="DD/MM/YYYY" sourceLinked="1"/>
         <c:majorTickMark val="out"/>
         <c:minorTickMark val="none"/>
         <c:tickLblPos val="nextTo"/>
@@ -839,14 +952,14 @@
             </a:pPr>
           </a:p>
         </c:txPr>
-        <c:crossAx val="74597930"/>
+        <c:crossAx val="26816833"/>
         <c:crosses val="autoZero"/>
         <c:auto val="1"/>
         <c:lblAlgn val="ctr"/>
         <c:lblOffset val="100"/>
       </c:catAx>
       <c:valAx>
-        <c:axId val="74597930"/>
+        <c:axId val="26816833"/>
         <c:scaling>
           <c:orientation val="minMax"/>
         </c:scaling>
@@ -928,7 +1041,7 @@
             </a:pPr>
           </a:p>
         </c:txPr>
-        <c:crossAx val="14018080"/>
+        <c:crossAx val="86943136"/>
         <c:crosses val="autoZero"/>
         <c:crossBetween val="midCat"/>
       </c:valAx>
@@ -1038,6 +1151,7 @@
           </c:spPr>
           <c:invertIfNegative val="0"/>
           <c:dLbls>
+            <c:dLblPos val="outEnd"/>
             <c:showLegendKey val="0"/>
             <c:showVal val="0"/>
             <c:showCatName val="0"/>
@@ -1093,6 +1207,7 @@
           </c:spPr>
           <c:invertIfNegative val="0"/>
           <c:dLbls>
+            <c:dLblPos val="outEnd"/>
             <c:showLegendKey val="0"/>
             <c:showVal val="0"/>
             <c:showCatName val="0"/>
@@ -1148,6 +1263,7 @@
           </c:spPr>
           <c:invertIfNegative val="0"/>
           <c:dLbls>
+            <c:dLblPos val="outEnd"/>
             <c:showLegendKey val="0"/>
             <c:showVal val="0"/>
             <c:showCatName val="0"/>
@@ -1203,6 +1319,7 @@
           </c:spPr>
           <c:invertIfNegative val="0"/>
           <c:dLbls>
+            <c:dLblPos val="outEnd"/>
             <c:showLegendKey val="0"/>
             <c:showVal val="0"/>
             <c:showCatName val="0"/>
@@ -1236,17 +1353,17 @@
         </c:ser>
         <c:gapWidth val="100"/>
         <c:overlap val="0"/>
-        <c:axId val="99885309"/>
-        <c:axId val="67759390"/>
+        <c:axId val="58869423"/>
+        <c:axId val="74392017"/>
       </c:barChart>
       <c:catAx>
-        <c:axId val="99885309"/>
+        <c:axId val="58869423"/>
         <c:scaling>
           <c:orientation val="minMax"/>
         </c:scaling>
         <c:delete val="0"/>
         <c:axPos val="b"/>
-        <c:numFmt formatCode="0.00%" sourceLinked="0"/>
+        <c:numFmt formatCode="DD/MM/YYYY" sourceLinked="1"/>
         <c:majorTickMark val="out"/>
         <c:minorTickMark val="none"/>
         <c:tickLblPos val="nextTo"/>
@@ -1275,14 +1392,14 @@
             </a:pPr>
           </a:p>
         </c:txPr>
-        <c:crossAx val="67759390"/>
+        <c:crossAx val="74392017"/>
         <c:crosses val="autoZero"/>
         <c:auto val="1"/>
         <c:lblAlgn val="ctr"/>
         <c:lblOffset val="100"/>
       </c:catAx>
       <c:valAx>
-        <c:axId val="67759390"/>
+        <c:axId val="74392017"/>
         <c:scaling>
           <c:orientation val="minMax"/>
         </c:scaling>
@@ -1326,7 +1443,7 @@
             </a:pPr>
           </a:p>
         </c:txPr>
-        <c:crossAx val="99885309"/>
+        <c:crossAx val="58869423"/>
         <c:crosses val="autoZero"/>
       </c:valAx>
       <c:spPr>

</xml_diff>